<commit_message>
saving -- at this point the page loads and renders the header and log in button, which when clicked, renders the sentence, Login form goes here.
</commit_message>
<xml_diff>
--- a/uniqueFolder/NotesOnHowWorks.docx
+++ b/uniqueFolder/NotesOnHowWorks.docx
@@ -29,8 +29,182 @@
       <w:r>
         <w:t>Public/index.html</w:t>
       </w:r>
+    </w:p>
+    <w:p>
+      <w:pPr>
+        <w:pBdr>
+          <w:bottom w:val="dotted" w:sz="24" w:space="1" w:color="auto"/>
+        </w:pBdr>
+      </w:pPr>
+    </w:p>
+    <w:p>
+      <w:r>
+        <w:t>Changes on Thursday 4/12/18</w:t>
+      </w:r>
+    </w:p>
+    <w:p>
+      <w:r>
+        <w:t>Start at app.js</w:t>
+      </w:r>
+    </w:p>
+    <w:p>
+      <w:r>
+        <w:rPr>
+          <w:noProof/>
+        </w:rPr>
+        <w:drawing>
+          <wp:inline distT="0" distB="0" distL="0" distR="0" wp14:anchorId="34C58697" wp14:editId="5A1B3785">
+            <wp:extent cx="5943600" cy="3327400"/>
+            <wp:effectExtent l="0" t="0" r="0" b="6350"/>
+            <wp:docPr id="1" name="Picture 1"/>
+            <wp:cNvGraphicFramePr>
+              <a:graphicFrameLocks xmlns:a="http://schemas.openxmlformats.org/drawingml/2006/main" noChangeAspect="1"/>
+            </wp:cNvGraphicFramePr>
+            <a:graphic xmlns:a="http://schemas.openxmlformats.org/drawingml/2006/main">
+              <a:graphicData uri="http://schemas.openxmlformats.org/drawingml/2006/picture">
+                <pic:pic xmlns:pic="http://schemas.openxmlformats.org/drawingml/2006/picture">
+                  <pic:nvPicPr>
+                    <pic:cNvPr id="1" name=""/>
+                    <pic:cNvPicPr/>
+                  </pic:nvPicPr>
+                  <pic:blipFill>
+                    <a:blip r:embed="rId4"/>
+                    <a:stretch>
+                      <a:fillRect/>
+                    </a:stretch>
+                  </pic:blipFill>
+                  <pic:spPr>
+                    <a:xfrm>
+                      <a:off x="0" y="0"/>
+                      <a:ext cx="5943600" cy="3327400"/>
+                    </a:xfrm>
+                    <a:prstGeom prst="rect">
+                      <a:avLst/>
+                    </a:prstGeom>
+                  </pic:spPr>
+                </pic:pic>
+              </a:graphicData>
+            </a:graphic>
+          </wp:inline>
+        </w:drawing>
+      </w:r>
+    </w:p>
+    <w:p>
+      <w:r>
+        <w:t xml:space="preserve"> </w:t>
+      </w:r>
+      <w:r>
+        <w:t xml:space="preserve">Next </w:t>
+      </w:r>
+      <w:proofErr w:type="gramStart"/>
+      <w:r>
+        <w:t>to .</w:t>
+      </w:r>
+      <w:proofErr w:type="gramEnd"/>
+      <w:r>
+        <w:t>/component/header</w:t>
+      </w:r>
+    </w:p>
+    <w:p>
+      <w:r>
+        <w:rPr>
+          <w:noProof/>
+        </w:rPr>
+        <w:lastRenderedPageBreak/>
+        <w:drawing>
+          <wp:inline distT="0" distB="0" distL="0" distR="0" wp14:anchorId="60D52938" wp14:editId="64EACB84">
+            <wp:extent cx="5943600" cy="3196590"/>
+            <wp:effectExtent l="0" t="0" r="0" b="3810"/>
+            <wp:docPr id="2" name="Picture 2"/>
+            <wp:cNvGraphicFramePr>
+              <a:graphicFrameLocks xmlns:a="http://schemas.openxmlformats.org/drawingml/2006/main" noChangeAspect="1"/>
+            </wp:cNvGraphicFramePr>
+            <a:graphic xmlns:a="http://schemas.openxmlformats.org/drawingml/2006/main">
+              <a:graphicData uri="http://schemas.openxmlformats.org/drawingml/2006/picture">
+                <pic:pic xmlns:pic="http://schemas.openxmlformats.org/drawingml/2006/picture">
+                  <pic:nvPicPr>
+                    <pic:cNvPr id="1" name=""/>
+                    <pic:cNvPicPr/>
+                  </pic:nvPicPr>
+                  <pic:blipFill>
+                    <a:blip r:embed="rId5"/>
+                    <a:stretch>
+                      <a:fillRect/>
+                    </a:stretch>
+                  </pic:blipFill>
+                  <pic:spPr>
+                    <a:xfrm>
+                      <a:off x="0" y="0"/>
+                      <a:ext cx="5943600" cy="3196590"/>
+                    </a:xfrm>
+                    <a:prstGeom prst="rect">
+                      <a:avLst/>
+                    </a:prstGeom>
+                  </pic:spPr>
+                </pic:pic>
+              </a:graphicData>
+            </a:graphic>
+          </wp:inline>
+        </w:drawing>
+      </w:r>
+    </w:p>
+    <w:p/>
+    <w:p>
+      <w:r>
+        <w:t>Then to ./components/submitButton.js</w:t>
+      </w:r>
+    </w:p>
+    <w:p>
+      <w:r>
+        <w:t>Which when it’s clicked, renders “Login Form goes here”</w:t>
+      </w:r>
+      <w:r>
+        <w:t xml:space="preserve">  - have to make an actual form/ submit button</w:t>
+      </w:r>
       <w:bookmarkStart w:id="0" w:name="_GoBack"/>
       <w:bookmarkEnd w:id="0"/>
+    </w:p>
+    <w:p>
+      <w:r>
+        <w:rPr>
+          <w:noProof/>
+        </w:rPr>
+        <w:drawing>
+          <wp:inline distT="0" distB="0" distL="0" distR="0" wp14:anchorId="3694BA50" wp14:editId="131932A3">
+            <wp:extent cx="5943600" cy="3310255"/>
+            <wp:effectExtent l="0" t="0" r="0" b="4445"/>
+            <wp:docPr id="3" name="Picture 3"/>
+            <wp:cNvGraphicFramePr>
+              <a:graphicFrameLocks xmlns:a="http://schemas.openxmlformats.org/drawingml/2006/main" noChangeAspect="1"/>
+            </wp:cNvGraphicFramePr>
+            <a:graphic xmlns:a="http://schemas.openxmlformats.org/drawingml/2006/main">
+              <a:graphicData uri="http://schemas.openxmlformats.org/drawingml/2006/picture">
+                <pic:pic xmlns:pic="http://schemas.openxmlformats.org/drawingml/2006/picture">
+                  <pic:nvPicPr>
+                    <pic:cNvPr id="1" name=""/>
+                    <pic:cNvPicPr/>
+                  </pic:nvPicPr>
+                  <pic:blipFill>
+                    <a:blip r:embed="rId6"/>
+                    <a:stretch>
+                      <a:fillRect/>
+                    </a:stretch>
+                  </pic:blipFill>
+                  <pic:spPr>
+                    <a:xfrm>
+                      <a:off x="0" y="0"/>
+                      <a:ext cx="5943600" cy="3310255"/>
+                    </a:xfrm>
+                    <a:prstGeom prst="rect">
+                      <a:avLst/>
+                    </a:prstGeom>
+                  </pic:spPr>
+                </pic:pic>
+              </a:graphicData>
+            </a:graphic>
+          </wp:inline>
+        </w:drawing>
+      </w:r>
     </w:p>
     <w:sectPr>
       <w:pgSz w:w="12240" w:h="15840"/>

</xml_diff>

<commit_message>
saving semi-styled front page, header with button, jumbo with button, please see how it works notes
</commit_message>
<xml_diff>
--- a/uniqueFolder/NotesOnHowWorks.docx
+++ b/uniqueFolder/NotesOnHowWorks.docx
@@ -3,34 +3,6 @@
 <w:document xmlns:wpc="http://schemas.microsoft.com/office/word/2010/wordprocessingCanvas" xmlns:cx="http://schemas.microsoft.com/office/drawing/2014/chartex" xmlns:cx1="http://schemas.microsoft.com/office/drawing/2015/9/8/chartex" xmlns:cx2="http://schemas.microsoft.com/office/drawing/2015/10/21/chartex" xmlns:cx3="http://schemas.microsoft.com/office/drawing/2016/5/9/chartex" xmlns:cx4="http://schemas.microsoft.com/office/drawing/2016/5/10/chartex" xmlns:cx5="http://schemas.microsoft.com/office/drawing/2016/5/11/chartex" xmlns:cx6="http://schemas.microsoft.com/office/drawing/2016/5/12/chartex" xmlns:cx7="http://schemas.microsoft.com/office/drawing/2016/5/13/chartex" xmlns:cx8="http://schemas.microsoft.com/office/drawing/2016/5/14/chartex" xmlns:mc="http://schemas.openxmlformats.org/markup-compatibility/2006" xmlns:aink="http://schemas.microsoft.com/office/drawing/2016/ink" xmlns:am3d="http://schemas.microsoft.com/office/drawing/2017/model3d" xmlns:o="urn:schemas-microsoft-com:office:office" xmlns:r="http://schemas.openxmlformats.org/officeDocument/2006/relationships" xmlns:m="http://schemas.openxmlformats.org/officeDocument/2006/math" xmlns:v="urn:schemas-microsoft-com:vml" xmlns:wp14="http://schemas.microsoft.com/office/word/2010/wordprocessingDrawing" xmlns:wp="http://schemas.openxmlformats.org/drawingml/2006/wordprocessingDrawing" xmlns:w10="urn:schemas-microsoft-com:office:word" xmlns:w="http://schemas.openxmlformats.org/wordprocessingml/2006/main" xmlns:w14="http://schemas.microsoft.com/office/word/2010/wordml" xmlns:w15="http://schemas.microsoft.com/office/word/2012/wordml" xmlns:w16cid="http://schemas.microsoft.com/office/word/2016/wordml/cid" xmlns:w16se="http://schemas.microsoft.com/office/word/2015/wordml/symex" xmlns:wpg="http://schemas.microsoft.com/office/word/2010/wordprocessingGroup" xmlns:wpi="http://schemas.microsoft.com/office/word/2010/wordprocessingInk" xmlns:wne="http://schemas.microsoft.com/office/word/2006/wordml" xmlns:wps="http://schemas.microsoft.com/office/word/2010/wordprocessingShape" mc:Ignorable="w14 w15 w16se w16cid wp14">
   <w:body>
     <w:p>
-      <w:r>
-        <w:t>Start the application at:</w:t>
-      </w:r>
-    </w:p>
-    <w:p>
-      <w:r>
-        <w:t>/</w:t>
-      </w:r>
-      <w:proofErr w:type="spellStart"/>
-      <w:r>
-        <w:t>src</w:t>
-      </w:r>
-      <w:proofErr w:type="spellEnd"/>
-      <w:r>
-        <w:t>/app.js</w:t>
-      </w:r>
-    </w:p>
-    <w:p>
-      <w:r>
-        <w:t>It renders the page described in:</w:t>
-      </w:r>
-    </w:p>
-    <w:p>
-      <w:r>
-        <w:t>Public/index.html</w:t>
-      </w:r>
-    </w:p>
-    <w:p>
       <w:pPr>
         <w:pBdr>
           <w:bottom w:val="dotted" w:sz="24" w:space="1" w:color="auto"/>
@@ -38,84 +10,55 @@
       </w:pPr>
     </w:p>
     <w:p>
-      <w:r>
-        <w:t>Changes on Thursday 4/12/18</w:t>
-      </w:r>
-    </w:p>
-    <w:p>
-      <w:r>
-        <w:t>Start at app.js</w:t>
-      </w:r>
-    </w:p>
+      <w:pPr>
+        <w:rPr>
+          <w:sz w:val="40"/>
+          <w:szCs w:val="40"/>
+        </w:rPr>
+      </w:pPr>
+      <w:r>
+        <w:rPr>
+          <w:sz w:val="40"/>
+          <w:szCs w:val="40"/>
+        </w:rPr>
+        <w:t>As of Tuesday 4/17/18</w:t>
+      </w:r>
+      <w:r>
+        <w:rPr>
+          <w:sz w:val="40"/>
+          <w:szCs w:val="40"/>
+        </w:rPr>
+        <w:t xml:space="preserve">   (older notes below)</w:t>
+      </w:r>
+    </w:p>
+    <w:p>
+      <w:r>
+        <w:t>Problems:</w:t>
+      </w:r>
+    </w:p>
+    <w:p>
+      <w:pPr>
+        <w:pStyle w:val="ListParagraph"/>
+        <w:numPr>
+          <w:ilvl w:val="0"/>
+          <w:numId w:val="1"/>
+        </w:numPr>
+      </w:pPr>
+      <w:r>
+        <w:t xml:space="preserve"> Image not showing up in jumbo area:</w:t>
+      </w:r>
+    </w:p>
+    <w:p/>
     <w:p>
       <w:r>
         <w:rPr>
           <w:noProof/>
         </w:rPr>
         <w:drawing>
-          <wp:inline distT="0" distB="0" distL="0" distR="0" wp14:anchorId="34C58697" wp14:editId="5A1B3785">
-            <wp:extent cx="5943600" cy="3327400"/>
-            <wp:effectExtent l="0" t="0" r="0" b="6350"/>
-            <wp:docPr id="1" name="Picture 1"/>
-            <wp:cNvGraphicFramePr>
-              <a:graphicFrameLocks xmlns:a="http://schemas.openxmlformats.org/drawingml/2006/main" noChangeAspect="1"/>
-            </wp:cNvGraphicFramePr>
-            <a:graphic xmlns:a="http://schemas.openxmlformats.org/drawingml/2006/main">
-              <a:graphicData uri="http://schemas.openxmlformats.org/drawingml/2006/picture">
-                <pic:pic xmlns:pic="http://schemas.openxmlformats.org/drawingml/2006/picture">
-                  <pic:nvPicPr>
-                    <pic:cNvPr id="1" name=""/>
-                    <pic:cNvPicPr/>
-                  </pic:nvPicPr>
-                  <pic:blipFill>
-                    <a:blip r:embed="rId4"/>
-                    <a:stretch>
-                      <a:fillRect/>
-                    </a:stretch>
-                  </pic:blipFill>
-                  <pic:spPr>
-                    <a:xfrm>
-                      <a:off x="0" y="0"/>
-                      <a:ext cx="5943600" cy="3327400"/>
-                    </a:xfrm>
-                    <a:prstGeom prst="rect">
-                      <a:avLst/>
-                    </a:prstGeom>
-                  </pic:spPr>
-                </pic:pic>
-              </a:graphicData>
-            </a:graphic>
-          </wp:inline>
-        </w:drawing>
-      </w:r>
-    </w:p>
-    <w:p>
-      <w:r>
-        <w:t xml:space="preserve"> </w:t>
-      </w:r>
-      <w:r>
-        <w:t xml:space="preserve">Next </w:t>
-      </w:r>
-      <w:proofErr w:type="gramStart"/>
-      <w:r>
-        <w:t>to .</w:t>
-      </w:r>
-      <w:proofErr w:type="gramEnd"/>
-      <w:r>
-        <w:t>/component/header</w:t>
-      </w:r>
-    </w:p>
-    <w:p>
-      <w:r>
-        <w:rPr>
-          <w:noProof/>
-        </w:rPr>
-        <w:lastRenderedPageBreak/>
-        <w:drawing>
-          <wp:inline distT="0" distB="0" distL="0" distR="0" wp14:anchorId="60D52938" wp14:editId="64EACB84">
-            <wp:extent cx="5943600" cy="3196590"/>
-            <wp:effectExtent l="0" t="0" r="0" b="3810"/>
-            <wp:docPr id="2" name="Picture 2"/>
+          <wp:inline distT="0" distB="0" distL="0" distR="0" wp14:anchorId="58AAB2DA" wp14:editId="0E77417D">
+            <wp:extent cx="5943600" cy="2590800"/>
+            <wp:effectExtent l="0" t="0" r="0" b="0"/>
+            <wp:docPr id="9" name="Picture 9"/>
             <wp:cNvGraphicFramePr>
               <a:graphicFrameLocks xmlns:a="http://schemas.openxmlformats.org/drawingml/2006/main" noChangeAspect="1"/>
             </wp:cNvGraphicFramePr>
@@ -135,7 +78,7 @@
                   <pic:spPr>
                     <a:xfrm>
                       <a:off x="0" y="0"/>
-                      <a:ext cx="5943600" cy="3196590"/>
+                      <a:ext cx="5943600" cy="2590800"/>
                     </a:xfrm>
                     <a:prstGeom prst="rect">
                       <a:avLst/>
@@ -147,33 +90,22 @@
           </wp:inline>
         </w:drawing>
       </w:r>
-    </w:p>
-    <w:p/>
-    <w:p>
-      <w:r>
-        <w:t>Then to ./components/submitButton.js</w:t>
-      </w:r>
-    </w:p>
-    <w:p>
-      <w:r>
-        <w:t>Which when it’s clicked, renders “Login Form goes here”</w:t>
-      </w:r>
-      <w:r>
-        <w:t xml:space="preserve">  - have to make an actual form/ submit button</w:t>
-      </w:r>
       <w:bookmarkStart w:id="0" w:name="_GoBack"/>
       <w:bookmarkEnd w:id="0"/>
     </w:p>
     <w:p>
+      <w:pPr>
+        <w:pStyle w:val="ListParagraph"/>
+      </w:pPr>
       <w:r>
         <w:rPr>
           <w:noProof/>
         </w:rPr>
         <w:drawing>
-          <wp:inline distT="0" distB="0" distL="0" distR="0" wp14:anchorId="3694BA50" wp14:editId="131932A3">
-            <wp:extent cx="5943600" cy="3310255"/>
-            <wp:effectExtent l="0" t="0" r="0" b="4445"/>
-            <wp:docPr id="3" name="Picture 3"/>
+          <wp:inline distT="0" distB="0" distL="0" distR="0" wp14:anchorId="290D6CB4" wp14:editId="53FBDF98">
+            <wp:extent cx="3686175" cy="1618215"/>
+            <wp:effectExtent l="0" t="0" r="0" b="1270"/>
+            <wp:docPr id="4" name="Picture 4"/>
             <wp:cNvGraphicFramePr>
               <a:graphicFrameLocks xmlns:a="http://schemas.openxmlformats.org/drawingml/2006/main" noChangeAspect="1"/>
             </wp:cNvGraphicFramePr>
@@ -193,7 +125,7 @@
                   <pic:spPr>
                     <a:xfrm>
                       <a:off x="0" y="0"/>
-                      <a:ext cx="5943600" cy="3310255"/>
+                      <a:ext cx="3704684" cy="1626340"/>
                     </a:xfrm>
                     <a:prstGeom prst="rect">
                       <a:avLst/>
@@ -206,6 +138,432 @@
         </w:drawing>
       </w:r>
     </w:p>
+    <w:p>
+      <w:pPr>
+        <w:pStyle w:val="ListParagraph"/>
+      </w:pPr>
+    </w:p>
+    <w:p>
+      <w:pPr>
+        <w:pStyle w:val="ListParagraph"/>
+      </w:pPr>
+    </w:p>
+    <w:p>
+      <w:pPr>
+        <w:pStyle w:val="ListParagraph"/>
+        <w:numPr>
+          <w:ilvl w:val="0"/>
+          <w:numId w:val="1"/>
+        </w:numPr>
+      </w:pPr>
+      <w:r>
+        <w:t>Sign in button in jumbo area is still rendering the header’s login button and resulting form -  rather than the jumbo’s sign-up button and form:</w:t>
+      </w:r>
+      <w:r>
+        <w:rPr>
+          <w:noProof/>
+        </w:rPr>
+        <w:lastRenderedPageBreak/>
+        <mc:AlternateContent>
+          <mc:Choice Requires="wps">
+            <w:drawing>
+              <wp:anchor distT="0" distB="0" distL="114300" distR="114300" simplePos="0" relativeHeight="251659264" behindDoc="0" locked="0" layoutInCell="1" allowOverlap="1" wp14:anchorId="0EA1D8DF" wp14:editId="5D71BF37">
+                <wp:simplePos x="0" y="0"/>
+                <wp:positionH relativeFrom="column">
+                  <wp:posOffset>1543049</wp:posOffset>
+                </wp:positionH>
+                <wp:positionV relativeFrom="paragraph">
+                  <wp:posOffset>1130300</wp:posOffset>
+                </wp:positionV>
+                <wp:extent cx="428625" cy="247650"/>
+                <wp:effectExtent l="0" t="19050" r="47625" b="38100"/>
+                <wp:wrapNone/>
+                <wp:docPr id="8" name="Arrow: Left 8"/>
+                <wp:cNvGraphicFramePr/>
+                <a:graphic xmlns:a="http://schemas.openxmlformats.org/drawingml/2006/main">
+                  <a:graphicData uri="http://schemas.microsoft.com/office/word/2010/wordprocessingShape">
+                    <wps:wsp>
+                      <wps:cNvSpPr/>
+                      <wps:spPr>
+                        <a:xfrm rot="10800000">
+                          <a:off x="0" y="0"/>
+                          <a:ext cx="428625" cy="247650"/>
+                        </a:xfrm>
+                        <a:prstGeom prst="leftArrow">
+                          <a:avLst/>
+                        </a:prstGeom>
+                        <a:solidFill>
+                          <a:srgbClr val="FF0000"/>
+                        </a:solidFill>
+                      </wps:spPr>
+                      <wps:style>
+                        <a:lnRef idx="2">
+                          <a:schemeClr val="accent1">
+                            <a:shade val="50000"/>
+                          </a:schemeClr>
+                        </a:lnRef>
+                        <a:fillRef idx="1">
+                          <a:schemeClr val="accent1"/>
+                        </a:fillRef>
+                        <a:effectRef idx="0">
+                          <a:schemeClr val="accent1"/>
+                        </a:effectRef>
+                        <a:fontRef idx="minor">
+                          <a:schemeClr val="lt1"/>
+                        </a:fontRef>
+                      </wps:style>
+                      <wps:bodyPr rot="0" spcFirstLastPara="0" vertOverflow="overflow" horzOverflow="overflow" vert="horz" wrap="square" lIns="91440" tIns="45720" rIns="91440" bIns="45720" numCol="1" spcCol="0" rtlCol="0" fromWordArt="0" anchor="ctr" anchorCtr="0" forceAA="0" compatLnSpc="1">
+                        <a:prstTxWarp prst="textNoShape">
+                          <a:avLst/>
+                        </a:prstTxWarp>
+                        <a:noAutofit/>
+                      </wps:bodyPr>
+                    </wps:wsp>
+                  </a:graphicData>
+                </a:graphic>
+                <wp14:sizeRelH relativeFrom="margin">
+                  <wp14:pctWidth>0</wp14:pctWidth>
+                </wp14:sizeRelH>
+                <wp14:sizeRelV relativeFrom="margin">
+                  <wp14:pctHeight>0</wp14:pctHeight>
+                </wp14:sizeRelV>
+              </wp:anchor>
+            </w:drawing>
+          </mc:Choice>
+          <mc:Fallback>
+            <w:pict>
+              <v:shapetype w14:anchorId="50E7A4BB" id="_x0000_t66" coordsize="21600,21600" o:spt="66" adj="5400,5400" path="m@0,l@0@1,21600@1,21600@2@0@2@0,21600,,10800xe">
+                <v:stroke joinstyle="miter"/>
+                <v:formulas>
+                  <v:f eqn="val #0"/>
+                  <v:f eqn="val #1"/>
+                  <v:f eqn="sum 21600 0 #1"/>
+                  <v:f eqn="prod #0 #1 10800"/>
+                  <v:f eqn="sum #0 0 @3"/>
+                </v:formulas>
+                <v:path o:connecttype="custom" o:connectlocs="@0,0;0,10800;@0,21600;21600,10800" o:connectangles="270,180,90,0" textboxrect="@4,@1,21600,@2"/>
+                <v:handles>
+                  <v:h position="#0,#1" xrange="0,21600" yrange="0,10800"/>
+                </v:handles>
+              </v:shapetype>
+              <v:shape id="Arrow: Left 8" o:spid="_x0000_s1026" type="#_x0000_t66" style="position:absolute;margin-left:121.5pt;margin-top:89pt;width:33.75pt;height:19.5pt;rotation:180;z-index:251659264;visibility:visible;mso-wrap-style:square;mso-width-percent:0;mso-height-percent:0;mso-wrap-distance-left:9pt;mso-wrap-distance-top:0;mso-wrap-distance-right:9pt;mso-wrap-distance-bottom:0;mso-position-horizontal:absolute;mso-position-horizontal-relative:text;mso-position-vertical:absolute;mso-position-vertical-relative:text;mso-width-percent:0;mso-height-percent:0;mso-width-relative:margin;mso-height-relative:margin;v-text-anchor:middle" o:gfxdata="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" adj="6240" fillcolor="red" strokecolor="#1f3763 [1604]" strokeweight="1pt"/>
+            </w:pict>
+          </mc:Fallback>
+        </mc:AlternateContent>
+      </w:r>
+      <w:r>
+        <w:rPr>
+          <w:noProof/>
+        </w:rPr>
+        <w:drawing>
+          <wp:inline distT="0" distB="0" distL="0" distR="0" wp14:anchorId="66BBE0CC" wp14:editId="297B48BB">
+            <wp:extent cx="4495800" cy="1942896"/>
+            <wp:effectExtent l="0" t="0" r="0" b="635"/>
+            <wp:docPr id="7" name="Picture 7"/>
+            <wp:cNvGraphicFramePr>
+              <a:graphicFrameLocks xmlns:a="http://schemas.openxmlformats.org/drawingml/2006/main" noChangeAspect="1"/>
+            </wp:cNvGraphicFramePr>
+            <a:graphic xmlns:a="http://schemas.openxmlformats.org/drawingml/2006/main">
+              <a:graphicData uri="http://schemas.openxmlformats.org/drawingml/2006/picture">
+                <pic:pic xmlns:pic="http://schemas.openxmlformats.org/drawingml/2006/picture">
+                  <pic:nvPicPr>
+                    <pic:cNvPr id="1" name=""/>
+                    <pic:cNvPicPr/>
+                  </pic:nvPicPr>
+                  <pic:blipFill>
+                    <a:blip r:embed="rId7"/>
+                    <a:stretch>
+                      <a:fillRect/>
+                    </a:stretch>
+                  </pic:blipFill>
+                  <pic:spPr>
+                    <a:xfrm>
+                      <a:off x="0" y="0"/>
+                      <a:ext cx="4518181" cy="1952568"/>
+                    </a:xfrm>
+                    <a:prstGeom prst="rect">
+                      <a:avLst/>
+                    </a:prstGeom>
+                  </pic:spPr>
+                </pic:pic>
+              </a:graphicData>
+            </a:graphic>
+          </wp:inline>
+        </w:drawing>
+      </w:r>
+      <w:r>
+        <w:t xml:space="preserve"> </w:t>
+      </w:r>
+      <w:r>
+        <w:rPr>
+          <w:noProof/>
+        </w:rPr>
+        <w:drawing>
+          <wp:inline distT="0" distB="0" distL="0" distR="0" wp14:anchorId="5A7BF196" wp14:editId="3A9F6907">
+            <wp:extent cx="5943600" cy="2485390"/>
+            <wp:effectExtent l="0" t="0" r="0" b="0"/>
+            <wp:docPr id="5" name="Picture 5"/>
+            <wp:cNvGraphicFramePr>
+              <a:graphicFrameLocks xmlns:a="http://schemas.openxmlformats.org/drawingml/2006/main" noChangeAspect="1"/>
+            </wp:cNvGraphicFramePr>
+            <a:graphic xmlns:a="http://schemas.openxmlformats.org/drawingml/2006/main">
+              <a:graphicData uri="http://schemas.openxmlformats.org/drawingml/2006/picture">
+                <pic:pic xmlns:pic="http://schemas.openxmlformats.org/drawingml/2006/picture">
+                  <pic:nvPicPr>
+                    <pic:cNvPr id="1" name=""/>
+                    <pic:cNvPicPr/>
+                  </pic:nvPicPr>
+                  <pic:blipFill>
+                    <a:blip r:embed="rId8"/>
+                    <a:stretch>
+                      <a:fillRect/>
+                    </a:stretch>
+                  </pic:blipFill>
+                  <pic:spPr>
+                    <a:xfrm>
+                      <a:off x="0" y="0"/>
+                      <a:ext cx="5943600" cy="2485390"/>
+                    </a:xfrm>
+                    <a:prstGeom prst="rect">
+                      <a:avLst/>
+                    </a:prstGeom>
+                  </pic:spPr>
+                </pic:pic>
+              </a:graphicData>
+            </a:graphic>
+          </wp:inline>
+        </w:drawing>
+      </w:r>
+    </w:p>
+    <w:p>
+      <w:pPr>
+        <w:ind w:left="360"/>
+      </w:pPr>
+    </w:p>
+    <w:p>
+      <w:pPr>
+        <w:pBdr>
+          <w:bottom w:val="dotted" w:sz="24" w:space="1" w:color="auto"/>
+        </w:pBdr>
+        <w:ind w:left="360"/>
+      </w:pPr>
+    </w:p>
+    <w:p>
+      <w:pPr>
+        <w:pBdr>
+          <w:bottom w:val="dotted" w:sz="24" w:space="1" w:color="auto"/>
+        </w:pBdr>
+        <w:ind w:left="360"/>
+      </w:pPr>
+      <w:r>
+        <w:rPr>
+          <w:noProof/>
+        </w:rPr>
+        <w:drawing>
+          <wp:inline distT="0" distB="0" distL="0" distR="0" wp14:anchorId="2E60508D" wp14:editId="331C4B31">
+            <wp:extent cx="5943600" cy="2694305"/>
+            <wp:effectExtent l="0" t="0" r="0" b="0"/>
+            <wp:docPr id="6" name="Picture 6"/>
+            <wp:cNvGraphicFramePr>
+              <a:graphicFrameLocks xmlns:a="http://schemas.openxmlformats.org/drawingml/2006/main" noChangeAspect="1"/>
+            </wp:cNvGraphicFramePr>
+            <a:graphic xmlns:a="http://schemas.openxmlformats.org/drawingml/2006/main">
+              <a:graphicData uri="http://schemas.openxmlformats.org/drawingml/2006/picture">
+                <pic:pic xmlns:pic="http://schemas.openxmlformats.org/drawingml/2006/picture">
+                  <pic:nvPicPr>
+                    <pic:cNvPr id="1" name=""/>
+                    <pic:cNvPicPr/>
+                  </pic:nvPicPr>
+                  <pic:blipFill>
+                    <a:blip r:embed="rId9"/>
+                    <a:stretch>
+                      <a:fillRect/>
+                    </a:stretch>
+                  </pic:blipFill>
+                  <pic:spPr>
+                    <a:xfrm>
+                      <a:off x="0" y="0"/>
+                      <a:ext cx="5943600" cy="2694305"/>
+                    </a:xfrm>
+                    <a:prstGeom prst="rect">
+                      <a:avLst/>
+                    </a:prstGeom>
+                  </pic:spPr>
+                </pic:pic>
+              </a:graphicData>
+            </a:graphic>
+          </wp:inline>
+        </w:drawing>
+      </w:r>
+    </w:p>
+    <w:p/>
+    <w:p/>
+    <w:p/>
+    <w:p/>
+    <w:p/>
+    <w:p>
+      <w:pPr>
+        <w:rPr>
+          <w:sz w:val="56"/>
+          <w:szCs w:val="56"/>
+        </w:rPr>
+      </w:pPr>
+      <w:r>
+        <w:tab/>
+      </w:r>
+      <w:r>
+        <w:tab/>
+      </w:r>
+      <w:r>
+        <w:tab/>
+      </w:r>
+      <w:r>
+        <w:rPr>
+          <w:sz w:val="56"/>
+          <w:szCs w:val="56"/>
+        </w:rPr>
+        <w:t>OLDER NOTES:</w:t>
+      </w:r>
+    </w:p>
+    <w:p>
+      <w:r>
+        <w:t>Start the application at:</w:t>
+      </w:r>
+    </w:p>
+    <w:p>
+      <w:r>
+        <w:t>/src/app.js</w:t>
+      </w:r>
+    </w:p>
+    <w:p>
+      <w:r>
+        <w:t>It renders the page described in:</w:t>
+      </w:r>
+    </w:p>
+    <w:p>
+      <w:r>
+        <w:t>Public/index.html</w:t>
+      </w:r>
+    </w:p>
+    <w:p>
+      <w:pPr>
+        <w:pBdr>
+          <w:bottom w:val="dotted" w:sz="24" w:space="1" w:color="auto"/>
+        </w:pBdr>
+      </w:pPr>
+    </w:p>
+    <w:p>
+      <w:r>
+        <w:t>Changes on Thursday 4/12/18</w:t>
+      </w:r>
+    </w:p>
+    <w:p>
+      <w:r>
+        <w:t>Start at app.js</w:t>
+      </w:r>
+    </w:p>
+    <w:p>
+      <w:r>
+        <w:rPr>
+          <w:noProof/>
+        </w:rPr>
+        <w:drawing>
+          <wp:inline distT="0" distB="0" distL="0" distR="0" wp14:anchorId="3A22E73C" wp14:editId="680DB778">
+            <wp:extent cx="5943600" cy="3327400"/>
+            <wp:effectExtent l="0" t="0" r="0" b="6350"/>
+            <wp:docPr id="1" name="Picture 1"/>
+            <wp:cNvGraphicFramePr>
+              <a:graphicFrameLocks xmlns:a="http://schemas.openxmlformats.org/drawingml/2006/main" noChangeAspect="1"/>
+            </wp:cNvGraphicFramePr>
+            <a:graphic xmlns:a="http://schemas.openxmlformats.org/drawingml/2006/main">
+              <a:graphicData uri="http://schemas.openxmlformats.org/drawingml/2006/picture">
+                <pic:pic xmlns:pic="http://schemas.openxmlformats.org/drawingml/2006/picture">
+                  <pic:nvPicPr>
+                    <pic:cNvPr id="1" name=""/>
+                    <pic:cNvPicPr/>
+                  </pic:nvPicPr>
+                  <pic:blipFill>
+                    <a:blip r:embed="rId10"/>
+                    <a:stretch>
+                      <a:fillRect/>
+                    </a:stretch>
+                  </pic:blipFill>
+                  <pic:spPr>
+                    <a:xfrm>
+                      <a:off x="0" y="0"/>
+                      <a:ext cx="5943600" cy="3327400"/>
+                    </a:xfrm>
+                    <a:prstGeom prst="rect">
+                      <a:avLst/>
+                    </a:prstGeom>
+                  </pic:spPr>
+                </pic:pic>
+              </a:graphicData>
+            </a:graphic>
+          </wp:inline>
+        </w:drawing>
+      </w:r>
+    </w:p>
+    <w:p>
+      <w:r>
+        <w:t xml:space="preserve"> Next to ./component/header</w:t>
+      </w:r>
+    </w:p>
+    <w:p>
+      <w:r>
+        <w:rPr>
+          <w:noProof/>
+        </w:rPr>
+        <w:drawing>
+          <wp:inline distT="0" distB="0" distL="0" distR="0" wp14:anchorId="71446C27" wp14:editId="68F61425">
+            <wp:extent cx="5943600" cy="3196590"/>
+            <wp:effectExtent l="0" t="0" r="0" b="3810"/>
+            <wp:docPr id="2" name="Picture 2"/>
+            <wp:cNvGraphicFramePr>
+              <a:graphicFrameLocks xmlns:a="http://schemas.openxmlformats.org/drawingml/2006/main" noChangeAspect="1"/>
+            </wp:cNvGraphicFramePr>
+            <a:graphic xmlns:a="http://schemas.openxmlformats.org/drawingml/2006/main">
+              <a:graphicData uri="http://schemas.openxmlformats.org/drawingml/2006/picture">
+                <pic:pic xmlns:pic="http://schemas.openxmlformats.org/drawingml/2006/picture">
+                  <pic:nvPicPr>
+                    <pic:cNvPr id="1" name=""/>
+                    <pic:cNvPicPr/>
+                  </pic:nvPicPr>
+                  <pic:blipFill>
+                    <a:blip r:embed="rId11"/>
+                    <a:stretch>
+                      <a:fillRect/>
+                    </a:stretch>
+                  </pic:blipFill>
+                  <pic:spPr>
+                    <a:xfrm>
+                      <a:off x="0" y="0"/>
+                      <a:ext cx="5943600" cy="3196590"/>
+                    </a:xfrm>
+                    <a:prstGeom prst="rect">
+                      <a:avLst/>
+                    </a:prstGeom>
+                  </pic:spPr>
+                </pic:pic>
+              </a:graphicData>
+            </a:graphic>
+          </wp:inline>
+        </w:drawing>
+      </w:r>
+    </w:p>
+    <w:p/>
+    <w:p>
+      <w:r>
+        <w:t>Then to ./components/submitButton.js</w:t>
+      </w:r>
+    </w:p>
+    <w:p>
+      <w:r>
+        <w:t>Which when it’s clicked, renders “Login Form goes here”  - have to make an actual form/ submit button</w:t>
+      </w:r>
+    </w:p>
+    <w:p/>
+    <w:p/>
     <w:sectPr>
       <w:pgSz w:w="12240" w:h="15840"/>
       <w:pgMar w:top="1440" w:right="1440" w:bottom="1440" w:left="1440" w:header="720" w:footer="720" w:gutter="0"/>
@@ -214,6 +572,103 @@
     </w:sectPr>
   </w:body>
 </w:document>
+</file>
+
+<file path=word/numbering.xml><?xml version="1.0" encoding="utf-8"?>
+<w:numbering xmlns:wpc="http://schemas.microsoft.com/office/word/2010/wordprocessingCanvas" xmlns:cx="http://schemas.microsoft.com/office/drawing/2014/chartex" xmlns:cx1="http://schemas.microsoft.com/office/drawing/2015/9/8/chartex" xmlns:cx2="http://schemas.microsoft.com/office/drawing/2015/10/21/chartex" xmlns:cx3="http://schemas.microsoft.com/office/drawing/2016/5/9/chartex" xmlns:cx4="http://schemas.microsoft.com/office/drawing/2016/5/10/chartex" xmlns:cx5="http://schemas.microsoft.com/office/drawing/2016/5/11/chartex" xmlns:cx6="http://schemas.microsoft.com/office/drawing/2016/5/12/chartex" xmlns:cx7="http://schemas.microsoft.com/office/drawing/2016/5/13/chartex" xmlns:cx8="http://schemas.microsoft.com/office/drawing/2016/5/14/chartex" xmlns:mc="http://schemas.openxmlformats.org/markup-compatibility/2006" xmlns:aink="http://schemas.microsoft.com/office/drawing/2016/ink" xmlns:am3d="http://schemas.microsoft.com/office/drawing/2017/model3d" xmlns:o="urn:schemas-microsoft-com:office:office" xmlns:r="http://schemas.openxmlformats.org/officeDocument/2006/relationships" xmlns:m="http://schemas.openxmlformats.org/officeDocument/2006/math" xmlns:v="urn:schemas-microsoft-com:vml" xmlns:wp14="http://schemas.microsoft.com/office/word/2010/wordprocessingDrawing" xmlns:wp="http://schemas.openxmlformats.org/drawingml/2006/wordprocessingDrawing" xmlns:w10="urn:schemas-microsoft-com:office:word" xmlns:w="http://schemas.openxmlformats.org/wordprocessingml/2006/main" xmlns:w14="http://schemas.microsoft.com/office/word/2010/wordml" xmlns:w15="http://schemas.microsoft.com/office/word/2012/wordml" xmlns:w16cid="http://schemas.microsoft.com/office/word/2016/wordml/cid" xmlns:w16se="http://schemas.microsoft.com/office/word/2015/wordml/symex" xmlns:wpg="http://schemas.microsoft.com/office/word/2010/wordprocessingGroup" xmlns:wpi="http://schemas.microsoft.com/office/word/2010/wordprocessingInk" xmlns:wne="http://schemas.microsoft.com/office/word/2006/wordml" xmlns:wps="http://schemas.microsoft.com/office/word/2010/wordprocessingShape" mc:Ignorable="w14 w15 w16se w16cid wp14">
+  <w:abstractNum w:abstractNumId="0" w15:restartNumberingAfterBreak="0">
+    <w:nsid w:val="7E403840"/>
+    <w:multiLevelType w:val="hybridMultilevel"/>
+    <w:tmpl w:val="19226FF6"/>
+    <w:lvl w:ilvl="0" w:tplc="0409000F">
+      <w:start w:val="1"/>
+      <w:numFmt w:val="decimal"/>
+      <w:lvlText w:val="%1."/>
+      <w:lvlJc w:val="left"/>
+      <w:pPr>
+        <w:ind w:left="720" w:hanging="360"/>
+      </w:pPr>
+      <w:rPr>
+        <w:rFonts w:hint="default"/>
+      </w:rPr>
+    </w:lvl>
+    <w:lvl w:ilvl="1" w:tplc="04090019" w:tentative="1">
+      <w:start w:val="1"/>
+      <w:numFmt w:val="lowerLetter"/>
+      <w:lvlText w:val="%2."/>
+      <w:lvlJc w:val="left"/>
+      <w:pPr>
+        <w:ind w:left="1440" w:hanging="360"/>
+      </w:pPr>
+    </w:lvl>
+    <w:lvl w:ilvl="2" w:tplc="0409001B" w:tentative="1">
+      <w:start w:val="1"/>
+      <w:numFmt w:val="lowerRoman"/>
+      <w:lvlText w:val="%3."/>
+      <w:lvlJc w:val="right"/>
+      <w:pPr>
+        <w:ind w:left="2160" w:hanging="180"/>
+      </w:pPr>
+    </w:lvl>
+    <w:lvl w:ilvl="3" w:tplc="0409000F" w:tentative="1">
+      <w:start w:val="1"/>
+      <w:numFmt w:val="decimal"/>
+      <w:lvlText w:val="%4."/>
+      <w:lvlJc w:val="left"/>
+      <w:pPr>
+        <w:ind w:left="2880" w:hanging="360"/>
+      </w:pPr>
+    </w:lvl>
+    <w:lvl w:ilvl="4" w:tplc="04090019" w:tentative="1">
+      <w:start w:val="1"/>
+      <w:numFmt w:val="lowerLetter"/>
+      <w:lvlText w:val="%5."/>
+      <w:lvlJc w:val="left"/>
+      <w:pPr>
+        <w:ind w:left="3600" w:hanging="360"/>
+      </w:pPr>
+    </w:lvl>
+    <w:lvl w:ilvl="5" w:tplc="0409001B" w:tentative="1">
+      <w:start w:val="1"/>
+      <w:numFmt w:val="lowerRoman"/>
+      <w:lvlText w:val="%6."/>
+      <w:lvlJc w:val="right"/>
+      <w:pPr>
+        <w:ind w:left="4320" w:hanging="180"/>
+      </w:pPr>
+    </w:lvl>
+    <w:lvl w:ilvl="6" w:tplc="0409000F" w:tentative="1">
+      <w:start w:val="1"/>
+      <w:numFmt w:val="decimal"/>
+      <w:lvlText w:val="%7."/>
+      <w:lvlJc w:val="left"/>
+      <w:pPr>
+        <w:ind w:left="5040" w:hanging="360"/>
+      </w:pPr>
+    </w:lvl>
+    <w:lvl w:ilvl="7" w:tplc="04090019" w:tentative="1">
+      <w:start w:val="1"/>
+      <w:numFmt w:val="lowerLetter"/>
+      <w:lvlText w:val="%8."/>
+      <w:lvlJc w:val="left"/>
+      <w:pPr>
+        <w:ind w:left="5760" w:hanging="360"/>
+      </w:pPr>
+    </w:lvl>
+    <w:lvl w:ilvl="8" w:tplc="0409001B" w:tentative="1">
+      <w:start w:val="1"/>
+      <w:numFmt w:val="lowerRoman"/>
+      <w:lvlText w:val="%9."/>
+      <w:lvlJc w:val="right"/>
+      <w:pPr>
+        <w:ind w:left="6480" w:hanging="180"/>
+      </w:pPr>
+    </w:lvl>
+  </w:abstractNum>
+  <w:num w:numId="1">
+    <w:abstractNumId w:val="0"/>
+  </w:num>
+</w:numbering>
 </file>
 
 <file path=word/styles.xml><?xml version="1.0" encoding="utf-8"?>
@@ -641,6 +1096,17 @@
     <w:semiHidden/>
     <w:unhideWhenUsed/>
   </w:style>
+  <w:style w:type="paragraph" w:styleId="ListParagraph">
+    <w:name w:val="List Paragraph"/>
+    <w:basedOn w:val="Normal"/>
+    <w:uiPriority w:val="34"/>
+    <w:qFormat/>
+    <w:rsid w:val="0090023C"/>
+    <w:pPr>
+      <w:ind w:left="720"/>
+      <w:contextualSpacing/>
+    </w:pPr>
+  </w:style>
 </w:styles>
 </file>
 

</xml_diff>